<commit_message>
the one true fix :'(
</commit_message>
<xml_diff>
--- a/P3-2/Guiao3BD.docx
+++ b/P3-2/Guiao3BD.docx
@@ -179,9 +179,6 @@
       <w:r>
         <w:t>_of_avail_seats</w:t>
       </w:r>
-      <w:r>
-        <w:t>, flight_num</w:t>
-      </w:r>
       <w:proofErr w:type="gramStart"/>
       <w:r>
         <w:t>);</w:t>
@@ -202,7 +199,13 @@
         <w:t>eat_no</w:t>
       </w:r>
       <w:r>
-        <w:t>, date, leg_num, flight_num</w:t>
+        <w:t>,</w:t>
+      </w:r>
+      <w:r>
+        <w:t xml:space="preserve"> </w:t>
+      </w:r>
+      <w:r>
+        <w:t>seat_num, date, leg_num, flight_num</w:t>
       </w:r>
       <w:proofErr w:type="gramStart"/>
       <w:r>
@@ -632,14 +635,20 @@
         <w:rPr>
           <w:lang w:val="pt-PT"/>
         </w:rPr>
-        <w:t>={ flight</w:t>
-      </w:r>
-      <w:proofErr w:type="gramEnd"/>
-      <w:r>
-        <w:rPr>
-          <w:lang w:val="pt-PT"/>
-        </w:rPr>
-        <w:t>_leg_num</w:t>
+        <w:t>={ leg</w:t>
+      </w:r>
+      <w:proofErr w:type="gramEnd"/>
+      <w:r>
+        <w:rPr>
+          <w:lang w:val="pt-PT"/>
+        </w:rPr>
+        <w:t>_num</w:t>
+      </w:r>
+      <w:r>
+        <w:rPr>
+          <w:lang w:val="pt-PT"/>
+        </w:rPr>
+        <w:t>, date, num_of_avail_seats</w:t>
       </w:r>
       <w:r>
         <w:rPr>
@@ -696,14 +705,129 @@
         <w:rPr>
           <w:lang w:val="pt-PT"/>
         </w:rPr>
-        <w:t>flight</w:t>
-      </w:r>
-      <w:proofErr w:type="gramEnd"/>
-      <w:r>
-        <w:rPr>
-          <w:lang w:val="pt-PT"/>
-        </w:rPr>
-        <w:t>_leg_num</w:t>
+        <w:t>leg</w:t>
+      </w:r>
+      <w:proofErr w:type="gramEnd"/>
+      <w:r>
+        <w:rPr>
+          <w:lang w:val="pt-PT"/>
+        </w:rPr>
+        <w:t xml:space="preserve">_num, date, num_of_avail_seats </w:t>
+      </w:r>
+      <w:r>
+        <w:rPr>
+          <w:lang w:val="pt-PT"/>
+        </w:rPr>
+        <w:t>};</w:t>
+      </w:r>
+    </w:p>
+    <w:p>
+      <w:pPr>
+        <w:ind w:firstLine="720"/>
+        <w:rPr>
+          <w:lang w:val="pt-PT"/>
+        </w:rPr>
+      </w:pPr>
+      <w:r>
+        <w:rPr>
+          <w:lang w:val="pt-PT"/>
+        </w:rPr>
+        <w:t xml:space="preserve"> chaves estrangeiras</w:t>
+      </w:r>
+      <w:proofErr w:type="gramStart"/>
+      <w:r>
+        <w:rPr>
+          <w:lang w:val="pt-PT"/>
+        </w:rPr>
+        <w:t>={</w:t>
+      </w:r>
+      <w:r>
+        <w:rPr>
+          <w:lang w:val="pt-PT"/>
+        </w:rPr>
+        <w:t xml:space="preserve"> </w:t>
+      </w:r>
+      <w:r>
+        <w:rPr>
+          <w:lang w:val="pt-PT"/>
+        </w:rPr>
+        <w:t xml:space="preserve"> </w:t>
+      </w:r>
+      <w:proofErr w:type="gramEnd"/>
+      <w:r>
+        <w:rPr>
+          <w:lang w:val="pt-PT"/>
+        </w:rPr>
+        <w:t>l</w:t>
+      </w:r>
+      <w:r>
+        <w:rPr>
+          <w:lang w:val="pt-PT"/>
+        </w:rPr>
+        <w:t>eg_num</w:t>
+      </w:r>
+      <w:r>
+        <w:rPr>
+          <w:lang w:val="pt-PT"/>
+        </w:rPr>
+        <w:t xml:space="preserve"> </w:t>
+      </w:r>
+      <w:r>
+        <w:rPr>
+          <w:lang w:val="pt-PT"/>
+        </w:rPr>
+        <w:t>}</w:t>
+      </w:r>
+    </w:p>
+    <w:p>
+      <w:pPr>
+        <w:rPr>
+          <w:lang w:val="pt-PT"/>
+        </w:rPr>
+      </w:pPr>
+      <w:r>
+        <w:rPr>
+          <w:lang w:val="pt-PT"/>
+        </w:rPr>
+        <w:t>Seat</w:t>
+      </w:r>
+      <w:r>
+        <w:rPr>
+          <w:lang w:val="pt-PT"/>
+        </w:rPr>
+        <w:t>: chaves candidatas</w:t>
+      </w:r>
+      <w:proofErr w:type="gramStart"/>
+      <w:r>
+        <w:rPr>
+          <w:lang w:val="pt-PT"/>
+        </w:rPr>
+        <w:t xml:space="preserve">={ </w:t>
+      </w:r>
+      <w:r>
+        <w:rPr>
+          <w:lang w:val="pt-PT"/>
+        </w:rPr>
+        <w:t>seat</w:t>
+      </w:r>
+      <w:proofErr w:type="gramEnd"/>
+      <w:r>
+        <w:rPr>
+          <w:lang w:val="pt-PT"/>
+        </w:rPr>
+        <w:t>_num</w:t>
+      </w:r>
+      <w:r>
+        <w:rPr>
+          <w:lang w:val="pt-PT"/>
+        </w:rPr>
+        <w:t>, leg_num, flight_num</w:t>
+      </w:r>
+      <w:r>
+        <w:rPr>
+          <w:lang w:val="pt-PT"/>
+        </w:rPr>
+        <w:t>, date</w:t>
       </w:r>
       <w:r>
         <w:rPr>
@@ -723,91 +847,23 @@
         <w:rPr>
           <w:lang w:val="pt-PT"/>
         </w:rPr>
-        <w:t xml:space="preserve"> chaves estrangeiras</w:t>
-      </w:r>
-      <w:proofErr w:type="gramStart"/>
-      <w:r>
-        <w:rPr>
-          <w:lang w:val="pt-PT"/>
-        </w:rPr>
+        <w:t xml:space="preserve"> </w:t>
+      </w:r>
+      <w:r>
+        <w:rPr>
+          <w:lang w:val="pt-PT"/>
+        </w:rPr>
+        <w:t>chave primária</w:t>
+      </w:r>
+      <w:proofErr w:type="gramStart"/>
+      <w:r>
         <w:t>={</w:t>
       </w:r>
       <w:r>
         <w:rPr>
           <w:lang w:val="pt-PT"/>
         </w:rPr>
-        <w:t xml:space="preserve"> </w:t>
-      </w:r>
-      <w:r>
-        <w:rPr>
-          <w:lang w:val="pt-PT"/>
-        </w:rPr>
-        <w:t>}</w:t>
-      </w:r>
-      <w:proofErr w:type="gramEnd"/>
-    </w:p>
-    <w:p>
-      <w:r>
-        <w:t>Seat</w:t>
-      </w:r>
-      <w:r>
-        <w:t>: chaves candidatas</w:t>
-      </w:r>
-      <w:proofErr w:type="gramStart"/>
-      <w:r>
-        <w:t xml:space="preserve">={ </w:t>
-      </w:r>
-      <w:r>
-        <w:t>seat</w:t>
-      </w:r>
-      <w:proofErr w:type="gramEnd"/>
-      <w:r>
-        <w:t>_num };</w:t>
-      </w:r>
-    </w:p>
-    <w:p>
-      <w:pPr>
-        <w:ind w:firstLine="720"/>
-        <w:rPr>
-          <w:lang w:val="pt-PT"/>
-        </w:rPr>
-      </w:pPr>
-      <w:r>
-        <w:rPr>
-          <w:lang w:val="pt-PT"/>
-        </w:rPr>
-        <w:t xml:space="preserve"> </w:t>
-      </w:r>
-      <w:r>
-        <w:rPr>
-          <w:lang w:val="pt-PT"/>
-        </w:rPr>
-        <w:t>chave primária</w:t>
-      </w:r>
-      <w:proofErr w:type="gramStart"/>
-      <w:r>
-        <w:rPr>
-          <w:lang w:val="pt-PT"/>
-        </w:rPr>
-        <w:t>=</w:t>
-      </w:r>
-      <w:r>
-        <w:rPr>
-          <w:lang w:val="pt-PT"/>
-        </w:rPr>
-        <w:t>{</w:t>
-      </w:r>
-      <w:r>
-        <w:rPr>
-          <w:lang w:val="pt-PT"/>
-        </w:rPr>
-        <w:t xml:space="preserve"> </w:t>
-      </w:r>
-      <w:r>
-        <w:rPr>
-          <w:lang w:val="pt-PT"/>
-        </w:rPr>
-        <w:t>seat</w:t>
+        <w:t xml:space="preserve"> seat</w:t>
       </w:r>
       <w:proofErr w:type="gramEnd"/>
       <w:r>
@@ -817,15 +873,9 @@
         <w:t>_num</w:t>
       </w:r>
       <w:r>
-        <w:rPr>
-          <w:lang w:val="pt-PT"/>
-        </w:rPr>
         <w:t xml:space="preserve">, date, leg_num, </w:t>
       </w:r>
       <w:r>
-        <w:rPr>
-          <w:lang w:val="pt-PT"/>
-        </w:rPr>
         <w:t>flight_num</w:t>
       </w:r>
       <w:r>
@@ -1616,7 +1666,6 @@
   <w:style w:type="character" w:default="1" w:styleId="Tipodeletrapredefinidodopargrafo">
     <w:name w:val="Default Paragraph Font"/>
     <w:uiPriority w:val="1"/>
-    <w:semiHidden/>
     <w:unhideWhenUsed/>
   </w:style>
   <w:style w:type="table" w:default="1" w:styleId="Tabelanormal">

</xml_diff>